<commit_message>
Finally Done Done Done
</commit_message>
<xml_diff>
--- a/AlgoCWReport.docx
+++ b/AlgoCWReport.docx
@@ -68,6 +68,12 @@
                 <w:noProof/>
               </w:rPr>
               <w:t>Number of Nodes</w:t>
+            </w:r>
+            <w:r>
+              <w:rPr>
+                <w:noProof/>
+              </w:rPr>
+              <w:t xml:space="preserve"> (Vertices)</w:t>
             </w:r>
           </w:p>
         </w:tc>
@@ -328,28 +334,21 @@
           <w:noProof/>
         </w:rPr>
       </w:pPr>
-    </w:p>
-    <w:p>
-      <w:pPr>
-        <w:rPr>
-          <w:noProof/>
-        </w:rPr>
-      </w:pPr>
       <w:r>
         <w:rPr>
           <w:noProof/>
         </w:rPr>
         <w:drawing>
-          <wp:anchor distT="0" distB="0" distL="114300" distR="114300" simplePos="0" relativeHeight="251658240" behindDoc="0" locked="0" layoutInCell="1" allowOverlap="1">
+          <wp:anchor distT="0" distB="0" distL="114300" distR="114300" simplePos="0" relativeHeight="251658240" behindDoc="0" locked="0" layoutInCell="1" allowOverlap="1" wp14:anchorId="2692674A" wp14:editId="59914D2F">
             <wp:simplePos x="0" y="0"/>
             <wp:positionH relativeFrom="margin">
               <wp:align>center</wp:align>
             </wp:positionH>
             <wp:positionV relativeFrom="paragraph">
-              <wp:posOffset>8255</wp:posOffset>
+              <wp:posOffset>76835</wp:posOffset>
             </wp:positionV>
-            <wp:extent cx="3103245" cy="2056765"/>
-            <wp:effectExtent l="0" t="0" r="1905" b="635"/>
+            <wp:extent cx="3578225" cy="2371725"/>
+            <wp:effectExtent l="0" t="0" r="3175" b="9525"/>
             <wp:wrapSquare wrapText="bothSides"/>
             <wp:docPr id="5" name="Picture 5"/>
             <wp:cNvGraphicFramePr>
@@ -378,7 +377,7 @@
                   <pic:spPr bwMode="auto">
                     <a:xfrm>
                       <a:off x="0" y="0"/>
-                      <a:ext cx="3103245" cy="2056765"/>
+                      <a:ext cx="3578225" cy="2371725"/>
                     </a:xfrm>
                     <a:prstGeom prst="rect">
                       <a:avLst/>
@@ -406,6 +405,13 @@
         </w:drawing>
       </w:r>
     </w:p>
+    <w:p>
+      <w:pPr>
+        <w:rPr>
+          <w:noProof/>
+        </w:rPr>
+      </w:pPr>
+    </w:p>
     <w:p/>
     <w:p>
       <w:r>
@@ -416,16 +422,134 @@
     <w:p/>
     <w:p/>
     <w:p/>
+    <w:p>
+      <w:r>
+        <w:rPr>
+          <w:noProof/>
+        </w:rPr>
+        <mc:AlternateContent>
+          <mc:Choice Requires="wps">
+            <w:drawing>
+              <wp:anchor distT="0" distB="0" distL="114300" distR="114300" simplePos="0" relativeHeight="251660288" behindDoc="0" locked="0" layoutInCell="1" allowOverlap="1" wp14:anchorId="60BFE947" wp14:editId="3D6524A8">
+                <wp:simplePos x="0" y="0"/>
+                <wp:positionH relativeFrom="column">
+                  <wp:posOffset>1838325</wp:posOffset>
+                </wp:positionH>
+                <wp:positionV relativeFrom="paragraph">
+                  <wp:posOffset>228600</wp:posOffset>
+                </wp:positionV>
+                <wp:extent cx="3103245" cy="635"/>
+                <wp:effectExtent l="0" t="0" r="1905" b="0"/>
+                <wp:wrapSquare wrapText="bothSides"/>
+                <wp:docPr id="1" name="Text Box 1"/>
+                <wp:cNvGraphicFramePr/>
+                <a:graphic xmlns:a="http://schemas.openxmlformats.org/drawingml/2006/main">
+                  <a:graphicData uri="http://schemas.microsoft.com/office/word/2010/wordprocessingShape">
+                    <wps:wsp>
+                      <wps:cNvSpPr txBox="1"/>
+                      <wps:spPr>
+                        <a:xfrm>
+                          <a:off x="0" y="0"/>
+                          <a:ext cx="3103245" cy="635"/>
+                        </a:xfrm>
+                        <a:prstGeom prst="rect">
+                          <a:avLst/>
+                        </a:prstGeom>
+                        <a:solidFill>
+                          <a:prstClr val="white"/>
+                        </a:solidFill>
+                        <a:ln>
+                          <a:noFill/>
+                        </a:ln>
+                      </wps:spPr>
+                      <wps:txbx>
+                        <w:txbxContent>
+                          <w:p>
+                            <w:pPr>
+                              <w:pStyle w:val="Caption"/>
+                              <w:rPr>
+                                <w:noProof/>
+                              </w:rPr>
+                            </w:pPr>
+                            <w:r>
+                              <w:t xml:space="preserve">Figure </w:t>
+                            </w:r>
+                            <w:fldSimple w:instr=" SEQ Figure \* ARABIC ">
+                              <w:r>
+                                <w:rPr>
+                                  <w:noProof/>
+                                </w:rPr>
+                                <w:t>1</w:t>
+                              </w:r>
+                            </w:fldSimple>
+                            <w:r>
+                              <w:t xml:space="preserve"> - Doubling Hypothesis visualized on a graph</w:t>
+                            </w:r>
+                          </w:p>
+                        </w:txbxContent>
+                      </wps:txbx>
+                      <wps:bodyPr rot="0" spcFirstLastPara="0" vertOverflow="overflow" horzOverflow="overflow" vert="horz" wrap="square" lIns="0" tIns="0" rIns="0" bIns="0" numCol="1" spcCol="0" rtlCol="0" fromWordArt="0" anchor="t" anchorCtr="0" forceAA="0" compatLnSpc="1">
+                        <a:prstTxWarp prst="textNoShape">
+                          <a:avLst/>
+                        </a:prstTxWarp>
+                        <a:spAutoFit/>
+                      </wps:bodyPr>
+                    </wps:wsp>
+                  </a:graphicData>
+                </a:graphic>
+              </wp:anchor>
+            </w:drawing>
+          </mc:Choice>
+          <mc:Fallback>
+            <w:pict>
+              <v:shapetype w14:anchorId="60BFE947" id="_x0000_t202" coordsize="21600,21600" o:spt="202" path="m,l,21600r21600,l21600,xe">
+                <v:stroke joinstyle="miter"/>
+                <v:path gradientshapeok="t" o:connecttype="rect"/>
+              </v:shapetype>
+              <v:shape id="Text Box 1" o:spid="_x0000_s1026" type="#_x0000_t202" style="position:absolute;margin-left:144.75pt;margin-top:18pt;width:244.35pt;height:.05pt;z-index:251660288;visibility:visible;mso-wrap-style:square;mso-wrap-distance-left:9pt;mso-wrap-distance-top:0;mso-wrap-distance-right:9pt;mso-wrap-distance-bottom:0;mso-position-horizontal:absolute;mso-position-horizontal-relative:text;mso-position-vertical:absolute;mso-position-vertical-relative:text;v-text-anchor:top" o:gfxdata="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" stroked="f">
+                <v:textbox style="mso-fit-shape-to-text:t" inset="0,0,0,0">
+                  <w:txbxContent>
+                    <w:p>
+                      <w:pPr>
+                        <w:pStyle w:val="Caption"/>
+                        <w:rPr>
+                          <w:noProof/>
+                        </w:rPr>
+                      </w:pPr>
+                      <w:r>
+                        <w:t xml:space="preserve">Figure </w:t>
+                      </w:r>
+                      <w:fldSimple w:instr=" SEQ Figure \* ARABIC ">
+                        <w:r>
+                          <w:rPr>
+                            <w:noProof/>
+                          </w:rPr>
+                          <w:t>1</w:t>
+                        </w:r>
+                      </w:fldSimple>
+                      <w:r>
+                        <w:t xml:space="preserve"> - Doubling Hypothesis visualized on a graph</w:t>
+                      </w:r>
+                    </w:p>
+                  </w:txbxContent>
+                </v:textbox>
+                <w10:wrap type="square"/>
+              </v:shape>
+            </w:pict>
+          </mc:Fallback>
+        </mc:AlternateContent>
+      </w:r>
+    </w:p>
     <w:p/>
     <w:p>
       <w:r>
         <w:t xml:space="preserve">Ford Fulkerson algorithm is </w:t>
       </w:r>
       <w:r>
-        <w:t xml:space="preserve">usually </w:t>
-      </w:r>
-      <w:r>
-        <w:t xml:space="preserve">used to calculate the maximum flow of </w:t>
+        <w:t>u</w:t>
+      </w:r>
+      <w:r>
+        <w:t xml:space="preserve">sed to calculate the maximum flow of </w:t>
       </w:r>
       <w:r>
         <w:t>a flow network.</w:t>
@@ -437,7 +561,10 @@
         <w:t>user generated/auto generated flow network</w:t>
       </w:r>
       <w:r>
-        <w:t xml:space="preserve"> is calculated using Edmonds Karp algorithm which is an extended implementation of the Ford Fulkerson algorithm where the Breadth First Search will always pick a path with minimum number of edges.</w:t>
+        <w:t xml:space="preserve"> is calculated using Edmonds Karp algorithm which is </w:t>
+      </w:r>
+      <w:r>
+        <w:t>refining the Ford-Fulkerson algorithm by choosing the augmenting path with the smallest number of edges, in its every iteration.</w:t>
       </w:r>
       <w:r>
         <w:t xml:space="preserve"> </w:t>
@@ -445,25 +572,520 @@
     </w:p>
     <w:p>
       <w:r>
-        <w:t>The program ran for 5 times, the input being doubled from 6 to 96. The above</w:t>
-      </w:r>
-      <w:r>
-        <w:t xml:space="preserve"> spline graph is drawn by getting the outputs of those executions with the visualization on </w:t>
+        <w:t>It is clearly visible that</w:t>
+      </w:r>
+      <w:r>
+        <w:t xml:space="preserve"> the graph justifies the O(VE</w:t>
+      </w:r>
+      <w:r>
+        <w:t xml:space="preserve">^2) of the algorithm. </w:t>
+      </w:r>
+      <w:r>
+        <w:t xml:space="preserve">It is O(VE^2) because </w:t>
+      </w:r>
+      <w:r>
+        <w:t xml:space="preserve">in the worst-case scenario, </w:t>
       </w:r>
       <w:proofErr w:type="spellStart"/>
       <w:r>
-        <w:t>JFrame</w:t>
+        <w:t>bfs</w:t>
       </w:r>
       <w:proofErr w:type="spellEnd"/>
       <w:r>
-        <w:t xml:space="preserve"> and considering the elapsed process time to get the maximum flow.</w:t>
+        <w:t xml:space="preserve"> takes O(E) and to get the augmented path, it is O(VE). </w:t>
       </w:r>
       <w:bookmarkStart w:id="0" w:name="_GoBack"/>
       <w:bookmarkEnd w:id="0"/>
+      <w:r>
+        <w:t>The program ran for 5 times, the input being doubled from 6 to 96. The above</w:t>
+      </w:r>
+      <w:r>
+        <w:t xml:space="preserve"> spline graph is drawn by getting the outputs of those executions with the visualization on </w:t>
+      </w:r>
+      <w:proofErr w:type="spellStart"/>
+      <w:r>
+        <w:t>JFrame</w:t>
+      </w:r>
+      <w:proofErr w:type="spellEnd"/>
+      <w:r>
+        <w:t xml:space="preserve"> and considering the elapsed process time to get the maximum flow</w:t>
+      </w:r>
+      <w:r>
+        <w:t xml:space="preserve"> </w:t>
+      </w:r>
+      <w:r>
+        <w:t>(These values</w:t>
+      </w:r>
+      <w:r>
+        <w:t xml:space="preserve"> were taken to test the doubling hypothesis of the algorithm but in the actual implementation, a delay is added between flows to make it easy on the eye for the viewer). </w:t>
+      </w:r>
+      <w:r>
+        <w:t>It is visible that the elapsed time increases with every doubled number of nodes. From 6 nodes to 48 nodes it shows a normal increase, but from 48 nodes to 96 nodes, it is a drastic increase.</w:t>
+      </w:r>
+      <w:r>
+        <w:t xml:space="preserve"> Overall, the behavior of the graph can be called polynomial in the number of vertices </w:t>
+      </w:r>
+      <w:r>
+        <w:t>of</w:t>
+      </w:r>
+      <w:r>
+        <w:t xml:space="preserve"> the </w:t>
+      </w:r>
+      <w:r>
+        <w:t>flow network</w:t>
+      </w:r>
+      <w:r>
+        <w:t xml:space="preserve">. </w:t>
+      </w:r>
     </w:p>
+    <w:p>
+      <w:r>
+        <w:t>Order of Growth of the algorithm is: VE^2</w:t>
+      </w:r>
+    </w:p>
+    <w:p>
+      <w:r>
+        <w:br w:type="page"/>
+      </w:r>
+    </w:p>
+    <w:p>
+      <w:pPr>
+        <w:pStyle w:val="Heading1"/>
+      </w:pPr>
+      <w:r>
+        <w:rPr>
+          <w:noProof/>
+        </w:rPr>
+        <w:lastRenderedPageBreak/>
+        <w:drawing>
+          <wp:anchor distT="0" distB="0" distL="114300" distR="114300" simplePos="0" relativeHeight="251661312" behindDoc="0" locked="0" layoutInCell="1" allowOverlap="1" wp14:anchorId="12E92061" wp14:editId="148BDD2B">
+            <wp:simplePos x="0" y="0"/>
+            <wp:positionH relativeFrom="margin">
+              <wp:posOffset>2394585</wp:posOffset>
+            </wp:positionH>
+            <wp:positionV relativeFrom="paragraph">
+              <wp:posOffset>266700</wp:posOffset>
+            </wp:positionV>
+            <wp:extent cx="4136390" cy="2771775"/>
+            <wp:effectExtent l="0" t="0" r="0" b="9525"/>
+            <wp:wrapSquare wrapText="bothSides"/>
+            <wp:docPr id="3" name="Picture 3"/>
+            <wp:cNvGraphicFramePr>
+              <a:graphicFrameLocks xmlns:a="http://schemas.openxmlformats.org/drawingml/2006/main" noChangeAspect="1"/>
+            </wp:cNvGraphicFramePr>
+            <a:graphic xmlns:a="http://schemas.openxmlformats.org/drawingml/2006/main">
+              <a:graphicData uri="http://schemas.openxmlformats.org/drawingml/2006/picture">
+                <pic:pic xmlns:pic="http://schemas.openxmlformats.org/drawingml/2006/picture">
+                  <pic:nvPicPr>
+                    <pic:cNvPr id="0" name="Picture 2"/>
+                    <pic:cNvPicPr>
+                      <a:picLocks noChangeAspect="1" noChangeArrowheads="1"/>
+                    </pic:cNvPicPr>
+                  </pic:nvPicPr>
+                  <pic:blipFill rotWithShape="1">
+                    <a:blip r:embed="rId8" cstate="print">
+                      <a:extLst>
+                        <a:ext uri="{28A0092B-C50C-407E-A947-70E740481C1C}">
+                          <a14:useLocalDpi xmlns:a14="http://schemas.microsoft.com/office/drawing/2010/main" val="0"/>
+                        </a:ext>
+                      </a:extLst>
+                    </a:blip>
+                    <a:srcRect l="321"/>
+                    <a:stretch/>
+                  </pic:blipFill>
+                  <pic:spPr bwMode="auto">
+                    <a:xfrm>
+                      <a:off x="0" y="0"/>
+                      <a:ext cx="4136390" cy="2771775"/>
+                    </a:xfrm>
+                    <a:prstGeom prst="rect">
+                      <a:avLst/>
+                    </a:prstGeom>
+                    <a:noFill/>
+                    <a:ln>
+                      <a:noFill/>
+                    </a:ln>
+                    <a:extLst>
+                      <a:ext uri="{53640926-AAD7-44D8-BBD7-CCE9431645EC}">
+                        <a14:shadowObscured xmlns:a14="http://schemas.microsoft.com/office/drawing/2010/main"/>
+                      </a:ext>
+                    </a:extLst>
+                  </pic:spPr>
+                </pic:pic>
+              </a:graphicData>
+            </a:graphic>
+            <wp14:sizeRelH relativeFrom="page">
+              <wp14:pctWidth>0</wp14:pctWidth>
+            </wp14:sizeRelH>
+            <wp14:sizeRelV relativeFrom="page">
+              <wp14:pctHeight>0</wp14:pctHeight>
+            </wp14:sizeRelV>
+          </wp:anchor>
+        </w:drawing>
+      </w:r>
+      <w:r>
+        <w:rPr>
+          <w:noProof/>
+        </w:rPr>
+        <w:drawing>
+          <wp:anchor distT="0" distB="0" distL="114300" distR="114300" simplePos="0" relativeHeight="251662336" behindDoc="0" locked="0" layoutInCell="1" allowOverlap="1" wp14:anchorId="0FEC2166" wp14:editId="70CA1088">
+            <wp:simplePos x="0" y="0"/>
+            <wp:positionH relativeFrom="margin">
+              <wp:align>left</wp:align>
+            </wp:positionH>
+            <wp:positionV relativeFrom="paragraph">
+              <wp:posOffset>266700</wp:posOffset>
+            </wp:positionV>
+            <wp:extent cx="2257425" cy="2767965"/>
+            <wp:effectExtent l="0" t="0" r="0" b="0"/>
+            <wp:wrapSquare wrapText="bothSides"/>
+            <wp:docPr id="2" name="Picture 2"/>
+            <wp:cNvGraphicFramePr>
+              <a:graphicFrameLocks xmlns:a="http://schemas.openxmlformats.org/drawingml/2006/main" noChangeAspect="1"/>
+            </wp:cNvGraphicFramePr>
+            <a:graphic xmlns:a="http://schemas.openxmlformats.org/drawingml/2006/main">
+              <a:graphicData uri="http://schemas.openxmlformats.org/drawingml/2006/picture">
+                <pic:pic xmlns:pic="http://schemas.openxmlformats.org/drawingml/2006/picture">
+                  <pic:nvPicPr>
+                    <pic:cNvPr id="0" name="Picture 1"/>
+                    <pic:cNvPicPr>
+                      <a:picLocks noChangeAspect="1" noChangeArrowheads="1"/>
+                    </pic:cNvPicPr>
+                  </pic:nvPicPr>
+                  <pic:blipFill>
+                    <a:blip r:embed="rId9">
+                      <a:extLst>
+                        <a:ext uri="{28A0092B-C50C-407E-A947-70E740481C1C}">
+                          <a14:useLocalDpi xmlns:a14="http://schemas.microsoft.com/office/drawing/2010/main" val="0"/>
+                        </a:ext>
+                      </a:extLst>
+                    </a:blip>
+                    <a:srcRect/>
+                    <a:stretch>
+                      <a:fillRect/>
+                    </a:stretch>
+                  </pic:blipFill>
+                  <pic:spPr bwMode="auto">
+                    <a:xfrm>
+                      <a:off x="0" y="0"/>
+                      <a:ext cx="2267838" cy="2780779"/>
+                    </a:xfrm>
+                    <a:prstGeom prst="rect">
+                      <a:avLst/>
+                    </a:prstGeom>
+                    <a:noFill/>
+                    <a:ln>
+                      <a:noFill/>
+                    </a:ln>
+                  </pic:spPr>
+                </pic:pic>
+              </a:graphicData>
+            </a:graphic>
+            <wp14:sizeRelH relativeFrom="page">
+              <wp14:pctWidth>0</wp14:pctWidth>
+            </wp14:sizeRelH>
+            <wp14:sizeRelV relativeFrom="page">
+              <wp14:pctHeight>0</wp14:pctHeight>
+            </wp14:sizeRelV>
+          </wp:anchor>
+        </w:drawing>
+      </w:r>
+      <w:r>
+        <w:rPr>
+          <w:noProof/>
+        </w:rPr>
+        <w:drawing>
+          <wp:anchor distT="0" distB="0" distL="114300" distR="114300" simplePos="0" relativeHeight="251663360" behindDoc="0" locked="0" layoutInCell="1" allowOverlap="1" wp14:anchorId="5C85BC77" wp14:editId="119C0364">
+            <wp:simplePos x="0" y="0"/>
+            <wp:positionH relativeFrom="column">
+              <wp:posOffset>-5080</wp:posOffset>
+            </wp:positionH>
+            <wp:positionV relativeFrom="paragraph">
+              <wp:posOffset>3181350</wp:posOffset>
+            </wp:positionV>
+            <wp:extent cx="1057275" cy="1981200"/>
+            <wp:effectExtent l="0" t="0" r="9525" b="0"/>
+            <wp:wrapSquare wrapText="bothSides"/>
+            <wp:docPr id="9" name="Picture 9"/>
+            <wp:cNvGraphicFramePr>
+              <a:graphicFrameLocks xmlns:a="http://schemas.openxmlformats.org/drawingml/2006/main" noChangeAspect="1"/>
+            </wp:cNvGraphicFramePr>
+            <a:graphic xmlns:a="http://schemas.openxmlformats.org/drawingml/2006/main">
+              <a:graphicData uri="http://schemas.openxmlformats.org/drawingml/2006/picture">
+                <pic:pic xmlns:pic="http://schemas.openxmlformats.org/drawingml/2006/picture">
+                  <pic:nvPicPr>
+                    <pic:cNvPr id="0" name="Picture 7"/>
+                    <pic:cNvPicPr>
+                      <a:picLocks noChangeAspect="1" noChangeArrowheads="1"/>
+                    </pic:cNvPicPr>
+                  </pic:nvPicPr>
+                  <pic:blipFill>
+                    <a:blip r:embed="rId10" cstate="print">
+                      <a:extLst>
+                        <a:ext uri="{28A0092B-C50C-407E-A947-70E740481C1C}">
+                          <a14:useLocalDpi xmlns:a14="http://schemas.microsoft.com/office/drawing/2010/main" val="0"/>
+                        </a:ext>
+                      </a:extLst>
+                    </a:blip>
+                    <a:srcRect/>
+                    <a:stretch>
+                      <a:fillRect/>
+                    </a:stretch>
+                  </pic:blipFill>
+                  <pic:spPr bwMode="auto">
+                    <a:xfrm>
+                      <a:off x="0" y="0"/>
+                      <a:ext cx="1057275" cy="1981200"/>
+                    </a:xfrm>
+                    <a:prstGeom prst="rect">
+                      <a:avLst/>
+                    </a:prstGeom>
+                    <a:noFill/>
+                    <a:ln>
+                      <a:noFill/>
+                    </a:ln>
+                  </pic:spPr>
+                </pic:pic>
+              </a:graphicData>
+            </a:graphic>
+            <wp14:sizeRelH relativeFrom="page">
+              <wp14:pctWidth>0</wp14:pctWidth>
+            </wp14:sizeRelH>
+            <wp14:sizeRelV relativeFrom="page">
+              <wp14:pctHeight>0</wp14:pctHeight>
+            </wp14:sizeRelV>
+          </wp:anchor>
+        </w:drawing>
+      </w:r>
+      <w:r>
+        <w:rPr>
+          <w:noProof/>
+        </w:rPr>
+        <w:drawing>
+          <wp:anchor distT="0" distB="0" distL="114300" distR="114300" simplePos="0" relativeHeight="251664384" behindDoc="0" locked="0" layoutInCell="1" allowOverlap="1" wp14:anchorId="293AC4DC" wp14:editId="4E9EE1DF">
+            <wp:simplePos x="0" y="0"/>
+            <wp:positionH relativeFrom="margin">
+              <wp:align>left</wp:align>
+            </wp:positionH>
+            <wp:positionV relativeFrom="paragraph">
+              <wp:posOffset>5162550</wp:posOffset>
+            </wp:positionV>
+            <wp:extent cx="1061720" cy="1966595"/>
+            <wp:effectExtent l="0" t="0" r="5080" b="0"/>
+            <wp:wrapSquare wrapText="bothSides"/>
+            <wp:docPr id="10" name="Picture 10"/>
+            <wp:cNvGraphicFramePr>
+              <a:graphicFrameLocks xmlns:a="http://schemas.openxmlformats.org/drawingml/2006/main" noChangeAspect="1"/>
+            </wp:cNvGraphicFramePr>
+            <a:graphic xmlns:a="http://schemas.openxmlformats.org/drawingml/2006/main">
+              <a:graphicData uri="http://schemas.openxmlformats.org/drawingml/2006/picture">
+                <pic:pic xmlns:pic="http://schemas.openxmlformats.org/drawingml/2006/picture">
+                  <pic:nvPicPr>
+                    <pic:cNvPr id="0" name="Picture 8"/>
+                    <pic:cNvPicPr>
+                      <a:picLocks noChangeAspect="1" noChangeArrowheads="1"/>
+                    </pic:cNvPicPr>
+                  </pic:nvPicPr>
+                  <pic:blipFill rotWithShape="1">
+                    <a:blip r:embed="rId11" cstate="print">
+                      <a:extLst>
+                        <a:ext uri="{28A0092B-C50C-407E-A947-70E740481C1C}">
+                          <a14:useLocalDpi xmlns:a14="http://schemas.microsoft.com/office/drawing/2010/main" val="0"/>
+                        </a:ext>
+                      </a:extLst>
+                    </a:blip>
+                    <a:srcRect t="1276"/>
+                    <a:stretch/>
+                  </pic:blipFill>
+                  <pic:spPr bwMode="auto">
+                    <a:xfrm>
+                      <a:off x="0" y="0"/>
+                      <a:ext cx="1065942" cy="1973824"/>
+                    </a:xfrm>
+                    <a:prstGeom prst="rect">
+                      <a:avLst/>
+                    </a:prstGeom>
+                    <a:noFill/>
+                    <a:ln>
+                      <a:noFill/>
+                    </a:ln>
+                    <a:extLst>
+                      <a:ext uri="{53640926-AAD7-44D8-BBD7-CCE9431645EC}">
+                        <a14:shadowObscured xmlns:a14="http://schemas.microsoft.com/office/drawing/2010/main"/>
+                      </a:ext>
+                    </a:extLst>
+                  </pic:spPr>
+                </pic:pic>
+              </a:graphicData>
+            </a:graphic>
+            <wp14:sizeRelH relativeFrom="page">
+              <wp14:pctWidth>0</wp14:pctWidth>
+            </wp14:sizeRelH>
+            <wp14:sizeRelV relativeFrom="page">
+              <wp14:pctHeight>0</wp14:pctHeight>
+            </wp14:sizeRelV>
+          </wp:anchor>
+        </w:drawing>
+      </w:r>
+      <w:r>
+        <w:rPr>
+          <w:noProof/>
+        </w:rPr>
+        <w:drawing>
+          <wp:anchor distT="0" distB="0" distL="114300" distR="114300" simplePos="0" relativeHeight="251666432" behindDoc="0" locked="0" layoutInCell="1" allowOverlap="1" wp14:anchorId="404BF976" wp14:editId="3DADE85A">
+            <wp:simplePos x="0" y="0"/>
+            <wp:positionH relativeFrom="page">
+              <wp:posOffset>2309495</wp:posOffset>
+            </wp:positionH>
+            <wp:positionV relativeFrom="paragraph">
+              <wp:posOffset>3190240</wp:posOffset>
+            </wp:positionV>
+            <wp:extent cx="5159375" cy="3427730"/>
+            <wp:effectExtent l="0" t="0" r="3175" b="1270"/>
+            <wp:wrapSquare wrapText="bothSides"/>
+            <wp:docPr id="13" name="Picture 13"/>
+            <wp:cNvGraphicFramePr>
+              <a:graphicFrameLocks xmlns:a="http://schemas.openxmlformats.org/drawingml/2006/main" noChangeAspect="1"/>
+            </wp:cNvGraphicFramePr>
+            <a:graphic xmlns:a="http://schemas.openxmlformats.org/drawingml/2006/main">
+              <a:graphicData uri="http://schemas.openxmlformats.org/drawingml/2006/picture">
+                <pic:pic xmlns:pic="http://schemas.openxmlformats.org/drawingml/2006/picture">
+                  <pic:nvPicPr>
+                    <pic:cNvPr id="0" name="Picture 11"/>
+                    <pic:cNvPicPr>
+                      <a:picLocks noChangeAspect="1" noChangeArrowheads="1"/>
+                    </pic:cNvPicPr>
+                  </pic:nvPicPr>
+                  <pic:blipFill>
+                    <a:blip r:embed="rId12" cstate="print">
+                      <a:extLst>
+                        <a:ext uri="{28A0092B-C50C-407E-A947-70E740481C1C}">
+                          <a14:useLocalDpi xmlns:a14="http://schemas.microsoft.com/office/drawing/2010/main" val="0"/>
+                        </a:ext>
+                      </a:extLst>
+                    </a:blip>
+                    <a:srcRect/>
+                    <a:stretch>
+                      <a:fillRect/>
+                    </a:stretch>
+                  </pic:blipFill>
+                  <pic:spPr bwMode="auto">
+                    <a:xfrm>
+                      <a:off x="0" y="0"/>
+                      <a:ext cx="5159375" cy="3427730"/>
+                    </a:xfrm>
+                    <a:prstGeom prst="rect">
+                      <a:avLst/>
+                    </a:prstGeom>
+                    <a:noFill/>
+                    <a:ln>
+                      <a:noFill/>
+                    </a:ln>
+                  </pic:spPr>
+                </pic:pic>
+              </a:graphicData>
+            </a:graphic>
+            <wp14:sizeRelH relativeFrom="page">
+              <wp14:pctWidth>0</wp14:pctWidth>
+            </wp14:sizeRelH>
+            <wp14:sizeRelV relativeFrom="page">
+              <wp14:pctHeight>0</wp14:pctHeight>
+            </wp14:sizeRelV>
+          </wp:anchor>
+        </w:drawing>
+      </w:r>
+      <w:r>
+        <w:t>Appendix</w:t>
+      </w:r>
+      <w:r>
+        <w:tab/>
+      </w:r>
+    </w:p>
+    <w:p>
+      <w:pPr>
+        <w:rPr>
+          <w:noProof/>
+        </w:rPr>
+      </w:pPr>
+    </w:p>
+    <w:p>
+      <w:pPr>
+        <w:rPr>
+          <w:noProof/>
+        </w:rPr>
+      </w:pPr>
+      <w:r>
+        <w:rPr>
+          <w:noProof/>
+        </w:rPr>
+        <w:drawing>
+          <wp:anchor distT="0" distB="0" distL="114300" distR="114300" simplePos="0" relativeHeight="251665408" behindDoc="0" locked="0" layoutInCell="1" allowOverlap="1" wp14:anchorId="1B8FC662" wp14:editId="75BA689A">
+            <wp:simplePos x="0" y="0"/>
+            <wp:positionH relativeFrom="margin">
+              <wp:posOffset>4445</wp:posOffset>
+            </wp:positionH>
+            <wp:positionV relativeFrom="paragraph">
+              <wp:posOffset>224155</wp:posOffset>
+            </wp:positionV>
+            <wp:extent cx="742950" cy="1037590"/>
+            <wp:effectExtent l="0" t="0" r="0" b="0"/>
+            <wp:wrapSquare wrapText="bothSides"/>
+            <wp:docPr id="11" name="Picture 11"/>
+            <wp:cNvGraphicFramePr>
+              <a:graphicFrameLocks xmlns:a="http://schemas.openxmlformats.org/drawingml/2006/main" noChangeAspect="1"/>
+            </wp:cNvGraphicFramePr>
+            <a:graphic xmlns:a="http://schemas.openxmlformats.org/drawingml/2006/main">
+              <a:graphicData uri="http://schemas.openxmlformats.org/drawingml/2006/picture">
+                <pic:pic xmlns:pic="http://schemas.openxmlformats.org/drawingml/2006/picture">
+                  <pic:nvPicPr>
+                    <pic:cNvPr id="0" name="Picture 9"/>
+                    <pic:cNvPicPr>
+                      <a:picLocks noChangeAspect="1" noChangeArrowheads="1"/>
+                    </pic:cNvPicPr>
+                  </pic:nvPicPr>
+                  <pic:blipFill>
+                    <a:blip r:embed="rId13" cstate="print">
+                      <a:extLst>
+                        <a:ext uri="{28A0092B-C50C-407E-A947-70E740481C1C}">
+                          <a14:useLocalDpi xmlns:a14="http://schemas.microsoft.com/office/drawing/2010/main" val="0"/>
+                        </a:ext>
+                      </a:extLst>
+                    </a:blip>
+                    <a:srcRect/>
+                    <a:stretch>
+                      <a:fillRect/>
+                    </a:stretch>
+                  </pic:blipFill>
+                  <pic:spPr bwMode="auto">
+                    <a:xfrm>
+                      <a:off x="0" y="0"/>
+                      <a:ext cx="742950" cy="1037590"/>
+                    </a:xfrm>
+                    <a:prstGeom prst="rect">
+                      <a:avLst/>
+                    </a:prstGeom>
+                    <a:noFill/>
+                    <a:ln>
+                      <a:noFill/>
+                    </a:ln>
+                  </pic:spPr>
+                </pic:pic>
+              </a:graphicData>
+            </a:graphic>
+            <wp14:sizeRelH relativeFrom="page">
+              <wp14:pctWidth>0</wp14:pctWidth>
+            </wp14:sizeRelH>
+            <wp14:sizeRelV relativeFrom="page">
+              <wp14:pctHeight>0</wp14:pctHeight>
+            </wp14:sizeRelV>
+          </wp:anchor>
+        </w:drawing>
+      </w:r>
+    </w:p>
+    <w:p/>
     <w:sectPr>
-      <w:headerReference w:type="default" r:id="rId8"/>
-      <w:footerReference w:type="default" r:id="rId9"/>
+      <w:headerReference w:type="default" r:id="rId14"/>
+      <w:footerReference w:type="default" r:id="rId15"/>
       <w:pgSz w:w="12240" w:h="15840"/>
       <w:pgMar w:top="1440" w:right="1440" w:bottom="1440" w:left="1440" w:header="720" w:footer="720" w:gutter="0"/>
       <w:cols w:space="720"/>
@@ -508,13 +1130,8 @@
       </w:pBdr>
       <w:jc w:val="right"/>
     </w:pPr>
-    <w:proofErr w:type="spellStart"/>
     <w:r>
-      <w:t>UoW</w:t>
-    </w:r>
-    <w:proofErr w:type="spellEnd"/>
-    <w:r>
-      <w:t xml:space="preserve"> No – w1697758</w:t>
+      <w:t>Hasal Fernando</w:t>
     </w:r>
     <w:r>
       <w:tab/>
@@ -653,11 +1270,6 @@
     </w:r>
     <w:sdt>
       <w:sdtPr>
-        <w:rPr>
-          <w:rFonts w:eastAsiaTheme="majorEastAsia" w:cstheme="minorHAnsi"/>
-          <w:sz w:val="24"/>
-          <w:szCs w:val="24"/>
-        </w:rPr>
         <w:alias w:val="Date"/>
         <w:id w:val="78404859"/>
         <w:placeholder>
@@ -671,15 +1283,14 @@
           <w:calendar w:val="gregorian"/>
         </w:date>
       </w:sdtPr>
-      <w:sdtEndPr/>
       <w:sdtContent>
+        <w:proofErr w:type="spellStart"/>
         <w:r>
-          <w:rPr>
-            <w:rFonts w:eastAsiaTheme="majorEastAsia" w:cstheme="minorHAnsi"/>
-            <w:sz w:val="24"/>
-            <w:szCs w:val="24"/>
-          </w:rPr>
-          <w:t>Hasal Fernando</w:t>
+          <w:t>UoW</w:t>
+        </w:r>
+        <w:proofErr w:type="spellEnd"/>
+        <w:r>
+          <w:t xml:space="preserve"> No – w1697758</w:t>
         </w:r>
       </w:sdtContent>
     </w:sdt>
@@ -1874,6 +2485,25 @@
       </w:tcPr>
     </w:tblStylePr>
   </w:style>
+  <w:style w:type="paragraph" w:styleId="Caption">
+    <w:name w:val="caption"/>
+    <w:basedOn w:val="Normal"/>
+    <w:next w:val="Normal"/>
+    <w:uiPriority w:val="35"/>
+    <w:unhideWhenUsed/>
+    <w:qFormat/>
+    <w:rsid w:val="004F046F"/>
+    <w:pPr>
+      <w:spacing w:after="200" w:line="240" w:lineRule="auto"/>
+    </w:pPr>
+    <w:rPr>
+      <w:i/>
+      <w:iCs/>
+      <w:color w:val="44546A" w:themeColor="text2"/>
+      <w:sz w:val="18"/>
+      <w:szCs w:val="18"/>
+    </w:rPr>
+  </w:style>
 </w:styles>
 </file>
 
@@ -1994,6 +2624,7 @@
     <w:rsid w:val="0093757E"/>
     <w:rsid w:val="00990550"/>
     <w:rsid w:val="00B837BE"/>
+    <w:rsid w:val="00DD5E77"/>
   </w:rsids>
   <m:mathPr>
     <m:mathFont m:val="Cambria Math"/>
@@ -2764,7 +3395,7 @@
 
 <file path=customXml/item1.xml><?xml version="1.0" encoding="utf-8"?>
 <CoverPageProperties xmlns="http://schemas.microsoft.com/office/2006/coverPageProps">
-  <PublishDate>Hasal Fernando</PublishDate>
+  <PublishDate>UoW No – w1697758</PublishDate>
   <Abstract/>
   <CompanyAddress/>
   <CompanyPhone/>

</xml_diff>